<commit_message>
added a source and pdfd it
</commit_message>
<xml_diff>
--- a/referat.docx
+++ b/referat.docx
@@ -443,7 +443,7 @@
               </wp:anchor>
             </w:drawing>
           </mc:Choice>
-          <mc:Fallback xmlns:cx5="http://schemas.microsoft.com/office/drawing/2016/5/11/chartex" xmlns:cx4="http://schemas.microsoft.com/office/drawing/2016/5/10/chartex" xmlns:cx3="http://schemas.microsoft.com/office/drawing/2016/5/9/chartex" xmlns:cx2="http://schemas.microsoft.com/office/drawing/2015/10/21/chartex" xmlns:cx1="http://schemas.microsoft.com/office/drawing/2015/9/8/chartex">
+          <mc:Fallback xmlns:cx1="http://schemas.microsoft.com/office/drawing/2015/9/8/chartex" xmlns:cx2="http://schemas.microsoft.com/office/drawing/2015/10/21/chartex" xmlns:cx3="http://schemas.microsoft.com/office/drawing/2016/5/9/chartex" xmlns:cx4="http://schemas.microsoft.com/office/drawing/2016/5/10/chartex" xmlns:cx5="http://schemas.microsoft.com/office/drawing/2016/5/11/chartex">
             <w:pict>
               <v:rect w14:anchorId="4E946166" id="Rectangle 165" o:spid="_x0000_s1026" style="position:absolute;margin-left:-85.05pt;margin-top:175.15pt;width:595.3pt;height:280.65pt;z-index:251657727;visibility:visible;mso-wrap-style:square;mso-width-percent:0;mso-height-percent:0;mso-wrap-distance-left:9pt;mso-wrap-distance-top:0;mso-wrap-distance-right:9pt;mso-wrap-distance-bottom:0;mso-position-horizontal:absolute;mso-position-horizontal-relative:text;mso-position-vertical:absolute;mso-position-vertical-relative:text;mso-width-percent:0;mso-height-percent:0;mso-width-relative:page;mso-height-relative:page;v-text-anchor:top" o:gfxdata="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" fillcolor="#7ce0b9" stroked="f"/>
             </w:pict>
@@ -4073,31 +4073,7 @@
         <w:rPr>
           <w:lang w:val="en-US"/>
         </w:rPr>
-        <w:t>Die Station startet alle anderen Komponenten. Anschließend übernimmt sie die Koordination, indem sie zu Beginn jedes Slots die empfangene Nachricht des letzten Slots einliest, die Daten an die anderen Komponenten zur Auswertung weitergibt und bei eigener Reservierung den Sender aktiviert. Sie meldet den Komponenten auch den Beginn eines neuen Frames und kümme</w:t>
-      </w:r>
-      <w:r>
-        <w:rPr>
-          <w:lang w:val="en-US"/>
-        </w:rPr>
-        <w:t>rt sich um den sauberen (wieder-</w:t>
-      </w:r>
-      <w:r>
-        <w:rPr>
-          <w:lang w:val="en-US"/>
-        </w:rPr>
-        <w:t>)</w:t>
-      </w:r>
-      <w:r>
-        <w:rPr>
-          <w:lang w:val="en-US"/>
-        </w:rPr>
-        <w:t xml:space="preserve"> </w:t>
-      </w:r>
-      <w:r>
-        <w:rPr>
-          <w:lang w:val="en-US"/>
-        </w:rPr>
-        <w:t>Einstieg in die Kommunikation.</w:t>
+        <w:t>Die Station startet alle anderen Komponenten. Anschließend übernimmt sie die Koordination, indem sie zu Beginn jedes Slots die empfangene Nachricht des letzten Slots einliest, die Daten an die anderen Komponenten zur Auswertung weitergibt und bei eigener Reservierung den Sender aktiviert. Sie meldet den Komponenten auch den Beginn eines neuen Frames und kümmert sich um den sauberen (wieder-) Einstieg in die Kommunikation.</w:t>
       </w:r>
     </w:p>
     <w:p>
@@ -4560,13 +4536,7 @@
         <w:rPr>
           <w:lang w:val="en-US"/>
         </w:rPr>
-        <w:t>Die Synchronisation der lokalen Zeit geschieht immer zu Beginn eines neuen Frames. Dabei wird der Durchschnitt aller von Stationen des Typs A erhaltenen Zeitstempel gebildet und als Off</w:t>
-      </w:r>
-      <w:r>
-        <w:rPr>
-          <w:lang w:val="en-US"/>
-        </w:rPr>
-        <w:t>set auf die lokale Zeit addiert.</w:t>
+        <w:t>Die Synchronisation der lokalen Zeit geschieht immer zu Beginn eines neuen Frames. Dabei wird der Durchschnitt aller von Stationen des Typs A erhaltenen Zeitstempel gebildet und als Offset auf die lokale Zeit addiert.</w:t>
       </w:r>
     </w:p>
     <w:p>
@@ -4868,8 +4838,10 @@
         <w:rPr>
           <w:lang w:val="en-US"/>
         </w:rPr>
-        <w:br w:type="page"/>
-      </w:r>
+        <w:t>http://s3.amazonaws.com/publicationslist.org/data/xavier.gelabert/ref-2/Synchronisation%20Strategies%20in%20STDMA%20Tactical%20Radio%20Area%20Networks%20-%20MSc%20Thesis.pdf</w:t>
+      </w:r>
+      <w:bookmarkStart w:id="14" w:name="_GoBack"/>
+      <w:bookmarkEnd w:id="14"/>
     </w:p>
     <w:p>
       <w:pPr>
@@ -4902,13 +4874,11 @@
             <v:path o:extrusionok="f" gradientshapeok="t" o:connecttype="rect"/>
             <o:lock v:ext="edit" aspectratio="t"/>
           </v:shapetype>
-          <v:shape id="_x0000_i1060" type="#_x0000_t75" style="width:411pt;height:581.25pt">
+          <v:shape id="_x0000_i1025" type="#_x0000_t75" style="width:411pt;height:581.25pt">
             <v:imagedata r:id="rId13" o:title="img003"/>
           </v:shape>
         </w:pict>
       </w:r>
-      <w:bookmarkStart w:id="14" w:name="_GoBack"/>
-      <w:bookmarkEnd w:id="14"/>
     </w:p>
     <w:sectPr>
       <w:headerReference w:type="default" r:id="rId14"/>
@@ -5100,29 +5070,14 @@
               <w:i/>
             </w:rPr>
           </w:pPr>
-          <w:r>
-            <w:fldChar w:fldCharType="begin"/>
-          </w:r>
-          <w:r>
-            <w:instrText xml:space="preserve"> STYLEREF  ÜS1  \* MERGEFORMAT </w:instrText>
-          </w:r>
-          <w:r>
-            <w:fldChar w:fldCharType="separate"/>
-          </w:r>
-          <w:r>
-            <w:rPr>
-              <w:noProof/>
-            </w:rPr>
-            <w:t>Quellen</w:t>
-          </w:r>
-          <w:r>
-            <w:rPr>
-              <w:rFonts w:asciiTheme="majorHAnsi" w:hAnsiTheme="majorHAnsi"/>
-              <w:i/>
-              <w:noProof/>
-            </w:rPr>
-            <w:fldChar w:fldCharType="end"/>
-          </w:r>
+          <w:fldSimple w:instr=" STYLEREF  ÜS1  \* MERGEFORMAT ">
+            <w:r>
+              <w:rPr>
+                <w:noProof/>
+              </w:rPr>
+              <w:t>Quellen</w:t>
+            </w:r>
+          </w:fldSimple>
         </w:p>
       </w:tc>
       <w:tc>
@@ -7356,7 +7311,7 @@
 </file>
 
 <file path=customXml/itemProps1.xml><?xml version="1.0" encoding="utf-8"?>
-<ds:datastoreItem xmlns:ds="http://schemas.openxmlformats.org/officeDocument/2006/customXml" ds:itemID="{FA099C70-F063-4BED-B196-AEDBE8F2D1DC}">
+<ds:datastoreItem xmlns:ds="http://schemas.openxmlformats.org/officeDocument/2006/customXml" ds:itemID="{5D2A605E-1C2E-4F91-BA2E-5CD3D21F27EC}">
   <ds:schemaRefs>
     <ds:schemaRef ds:uri="http://schemas.openxmlformats.org/officeDocument/2006/bibliography"/>
   </ds:schemaRefs>

</xml_diff>